<commit_message>
Changes made to Referencial Teorico
</commit_message>
<xml_diff>
--- a/Material/Documento de Requisitos.docx
+++ b/Material/Documento de Requisitos.docx
@@ -1,6 +1,6 @@
 
 <file path=word/document.xml><?xml version="1.0" encoding="utf-8"?>
-<w:document xmlns:wpc="http://schemas.microsoft.com/office/word/2010/wordprocessingCanvas" xmlns:cx="http://schemas.microsoft.com/office/drawing/2014/chartex" xmlns:cx1="http://schemas.microsoft.com/office/drawing/2015/9/8/chartex" xmlns:cx2="http://schemas.microsoft.com/office/drawing/2015/10/21/chartex" xmlns:cx3="http://schemas.microsoft.com/office/drawing/2016/5/9/chartex" xmlns:cx4="http://schemas.microsoft.com/office/drawing/2016/5/10/chartex" xmlns:cx5="http://schemas.microsoft.com/office/drawing/2016/5/11/chartex" xmlns:cx6="http://schemas.microsoft.com/office/drawing/2016/5/12/chartex" xmlns:cx7="http://schemas.microsoft.com/office/drawing/2016/5/13/chartex" xmlns:cx8="http://schemas.microsoft.com/office/drawing/2016/5/14/chartex" xmlns:mc="http://schemas.openxmlformats.org/markup-compatibility/2006" xmlns:aink="http://schemas.microsoft.com/office/drawing/2016/ink" xmlns:am3d="http://schemas.microsoft.com/office/drawing/2017/model3d" xmlns:o="urn:schemas-microsoft-com:office:office" xmlns:r="http://schemas.openxmlformats.org/officeDocument/2006/relationships" xmlns:m="http://schemas.openxmlformats.org/officeDocument/2006/math" xmlns:v="urn:schemas-microsoft-com:vml" xmlns:wp14="http://schemas.microsoft.com/office/word/2010/wordprocessingDrawing" xmlns:wp="http://schemas.openxmlformats.org/drawingml/2006/wordprocessingDrawing" xmlns:w10="urn:schemas-microsoft-com:office:word" xmlns:w="http://schemas.openxmlformats.org/wordprocessingml/2006/main" xmlns:w14="http://schemas.microsoft.com/office/word/2010/wordml" xmlns:w15="http://schemas.microsoft.com/office/word/2012/wordml" xmlns:w16cid="http://schemas.microsoft.com/office/word/2016/wordml/cid" xmlns:w16se="http://schemas.microsoft.com/office/word/2015/wordml/symex" xmlns:wpg="http://schemas.microsoft.com/office/word/2010/wordprocessingGroup" xmlns:wpi="http://schemas.microsoft.com/office/word/2010/wordprocessingInk" xmlns:wne="http://schemas.microsoft.com/office/word/2006/wordml" xmlns:wps="http://schemas.microsoft.com/office/word/2010/wordprocessingShape" mc:Ignorable="w14 w15 w16se w16cid wp14">
+<w:document xmlns:wpc="http://schemas.microsoft.com/office/word/2010/wordprocessingCanvas" xmlns:cx="http://schemas.microsoft.com/office/drawing/2014/chartex" xmlns:cx1="http://schemas.microsoft.com/office/drawing/2015/9/8/chartex" xmlns:cx2="http://schemas.microsoft.com/office/drawing/2015/10/21/chartex" xmlns:cx3="http://schemas.microsoft.com/office/drawing/2016/5/9/chartex" xmlns:cx4="http://schemas.microsoft.com/office/drawing/2016/5/10/chartex" xmlns:cx5="http://schemas.microsoft.com/office/drawing/2016/5/11/chartex" xmlns:cx6="http://schemas.microsoft.com/office/drawing/2016/5/12/chartex" xmlns:cx7="http://schemas.microsoft.com/office/drawing/2016/5/13/chartex" xmlns:cx8="http://schemas.microsoft.com/office/drawing/2016/5/14/chartex" xmlns:mc="http://schemas.openxmlformats.org/markup-compatibility/2006" xmlns:aink="http://schemas.microsoft.com/office/drawing/2016/ink" xmlns:am3d="http://schemas.microsoft.com/office/drawing/2017/model3d" xmlns:o="urn:schemas-microsoft-com:office:office" xmlns:r="http://schemas.openxmlformats.org/officeDocument/2006/relationships" xmlns:m="http://schemas.openxmlformats.org/officeDocument/2006/math" xmlns:v="urn:schemas-microsoft-com:vml" xmlns:wp14="http://schemas.microsoft.com/office/word/2010/wordprocessingDrawing" xmlns:wp="http://schemas.openxmlformats.org/drawingml/2006/wordprocessingDrawing" xmlns:w10="urn:schemas-microsoft-com:office:word" xmlns:w="http://schemas.openxmlformats.org/wordprocessingml/2006/main" xmlns:w14="http://schemas.microsoft.com/office/word/2010/wordml" xmlns:w15="http://schemas.microsoft.com/office/word/2012/wordml" xmlns:w16cex="http://schemas.microsoft.com/office/word/2018/wordml/cex" xmlns:w16cid="http://schemas.microsoft.com/office/word/2016/wordml/cid" xmlns:w16="http://schemas.microsoft.com/office/word/2018/wordml" xmlns:w16se="http://schemas.microsoft.com/office/word/2015/wordml/symex" xmlns:wpg="http://schemas.microsoft.com/office/word/2010/wordprocessingGroup" xmlns:wpi="http://schemas.microsoft.com/office/word/2010/wordprocessingInk" xmlns:wne="http://schemas.microsoft.com/office/word/2006/wordml" xmlns:wps="http://schemas.microsoft.com/office/word/2010/wordprocessingShape" mc:Ignorable="w14 w15 w16se w16cid w16 w16cex wp14">
   <w:body>
     <w:p>
       <w:pPr>
@@ -32,19 +32,26 @@
           <w:szCs w:val="32"/>
         </w:rPr>
       </w:pPr>
-      <w:bookmarkStart w:id="0" w:name="_GoBack"/>
-      <w:bookmarkEnd w:id="0"/>
-    </w:p>
-    <w:p>
-      <w:pPr>
-        <w:jc w:val="center"/>
+      <w:proofErr w:type="spellStart"/>
+      <w:r>
         <w:rPr>
           <w:b/>
           <w:bCs/>
           <w:sz w:val="32"/>
           <w:szCs w:val="32"/>
         </w:rPr>
-      </w:pPr>
+        <w:t>Search</w:t>
+      </w:r>
+      <w:proofErr w:type="spellEnd"/>
+      <w:r>
+        <w:rPr>
+          <w:b/>
+          <w:bCs/>
+          <w:sz w:val="32"/>
+          <w:szCs w:val="32"/>
+        </w:rPr>
+        <w:t xml:space="preserve"> Tool Automation</w:t>
+      </w:r>
     </w:p>
     <w:p/>
     <w:p/>
@@ -168,15 +175,7 @@
         <w:ind w:left="1092"/>
       </w:pPr>
       <w:r>
-        <w:t xml:space="preserve">Este software deverá ser capaz de auxiliar </w:t>
-      </w:r>
-      <w:proofErr w:type="gramStart"/>
-      <w:r>
-        <w:t>um empresa</w:t>
-      </w:r>
-      <w:proofErr w:type="gramEnd"/>
-      <w:r>
-        <w:t xml:space="preserve"> no ramo do E-Commerce brasileiro</w:t>
+        <w:t>Este software deverá ser capaz de auxiliar um empresa no ramo do E-Commerce brasileiro</w:t>
       </w:r>
       <w:r>
         <w:t xml:space="preserve"> em pesquisas de mercado, agilizando assim a consulta à concorrentes.</w:t>
@@ -319,7 +318,13 @@
         <w:t>software deverá ser capaz de capturar</w:t>
       </w:r>
       <w:r>
-        <w:t xml:space="preserve"> os dados fornecidos pelo usuário, por meio de suas telas, </w:t>
+        <w:t xml:space="preserve"> os dados fornecidos pelo usuário, por meio de </w:t>
+      </w:r>
+      <w:r>
+        <w:t>sua interface gráfica</w:t>
+      </w:r>
+      <w:r>
+        <w:t xml:space="preserve">, </w:t>
       </w:r>
       <w:r>
         <w:t>para então rea</w:t>
@@ -339,14 +344,29 @@
         <w:ind w:left="1092"/>
       </w:pPr>
       <w:r>
+        <w:t>O sistema deverá então, ao fim do processo, fornecer um relatório final ao usuário indicando de forma clara os resultados da pesquisa.</w:t>
+      </w:r>
+      <w:r>
+        <w:t xml:space="preserve"> O sistema também contará com um log de execução.</w:t>
+      </w:r>
+    </w:p>
+    <w:p>
+      <w:pPr>
+        <w:ind w:left="1092"/>
+      </w:pPr>
+      <w:r>
         <w:lastRenderedPageBreak/>
-        <w:t>O sistema deverá então, ao fim do processo, fornecer um relatório final ao usuário indicando de forma clara os resultados da pesquisa.</w:t>
-      </w:r>
-      <w:r>
-        <w:t xml:space="preserve"> O sistema também contará com um log de execução.</w:t>
-      </w:r>
-    </w:p>
-    <w:p/>
+        <w:t xml:space="preserve">O software fará uso do buscador já existente </w:t>
+      </w:r>
+      <w:proofErr w:type="spellStart"/>
+      <w:r>
+        <w:t>BuscaPé</w:t>
+      </w:r>
+      <w:proofErr w:type="spellEnd"/>
+      <w:r>
+        <w:t xml:space="preserve"> para realizar as consultas de preço à concorrentes.</w:t>
+      </w:r>
+    </w:p>
     <w:p/>
     <w:p/>
     <w:p/>
@@ -433,15 +453,43 @@
         <w:ind w:left="1092"/>
       </w:pPr>
       <w:r>
-        <w:t xml:space="preserve">Restrições gerais </w:t>
-      </w:r>
-      <w:proofErr w:type="gramStart"/>
-      <w:r>
-        <w:t>à</w:t>
-      </w:r>
-      <w:proofErr w:type="gramEnd"/>
-      <w:r>
-        <w:t xml:space="preserve"> serem definidas</w:t>
+        <w:t>Será necessário para a execução do software:</w:t>
+      </w:r>
+    </w:p>
+    <w:p>
+      <w:pPr>
+        <w:pStyle w:val="PargrafodaLista"/>
+        <w:numPr>
+          <w:ilvl w:val="0"/>
+          <w:numId w:val="2"/>
+        </w:numPr>
+      </w:pPr>
+      <w:r>
+        <w:t>Máquina Windows</w:t>
+      </w:r>
+    </w:p>
+    <w:p>
+      <w:pPr>
+        <w:pStyle w:val="PargrafodaLista"/>
+        <w:numPr>
+          <w:ilvl w:val="0"/>
+          <w:numId w:val="2"/>
+        </w:numPr>
+      </w:pPr>
+      <w:r>
+        <w:t>Conexão à internet</w:t>
+      </w:r>
+    </w:p>
+    <w:p>
+      <w:pPr>
+        <w:pStyle w:val="PargrafodaLista"/>
+        <w:numPr>
+          <w:ilvl w:val="0"/>
+          <w:numId w:val="2"/>
+        </w:numPr>
+      </w:pPr>
+      <w:r>
+        <w:t>Uma pessoa para iniciar o software.</w:t>
       </w:r>
     </w:p>
     <w:p/>
@@ -480,7 +528,7 @@
         <w:ind w:left="1092"/>
       </w:pPr>
       <w:r>
-        <w:t>Para a utilização deste software recomendamos a utilização de sistemas operacionais Windows.</w:t>
+        <w:t>Todas as dependências serão instaladas junto à primeira instalação, não sendo necessários o download de softwares terceiros.</w:t>
       </w:r>
     </w:p>
     <w:p/>
@@ -551,8 +599,53 @@
       <w:r>
         <w:t xml:space="preserve">- </w:t>
       </w:r>
-    </w:p>
-    <w:p/>
+      <w:r>
+        <w:t xml:space="preserve">Busca por produto à ser determinado pelo usuário no site </w:t>
+      </w:r>
+      <w:proofErr w:type="spellStart"/>
+      <w:r>
+        <w:t>BuscaPé</w:t>
+      </w:r>
+      <w:proofErr w:type="spellEnd"/>
+      <w:r>
+        <w:t>.</w:t>
+      </w:r>
+    </w:p>
+    <w:p>
+      <w:pPr>
+        <w:pStyle w:val="PargrafodaLista"/>
+        <w:ind w:left="1092"/>
+      </w:pPr>
+      <w:r>
+        <w:t>- O usuário poderá definir a quantidade de páginas à serem pesquisadas.</w:t>
+      </w:r>
+    </w:p>
+    <w:p>
+      <w:pPr>
+        <w:pStyle w:val="PargrafodaLista"/>
+        <w:ind w:left="1092"/>
+      </w:pPr>
+      <w:r>
+        <w:t xml:space="preserve">- O usuário poderá escolher o tipo de relatório exportado pela ferramenta (documento de texto ou arquivo em </w:t>
+      </w:r>
+      <w:proofErr w:type="spellStart"/>
+      <w:r>
+        <w:t>excel</w:t>
+      </w:r>
+      <w:proofErr w:type="spellEnd"/>
+      <w:r>
+        <w:t>).</w:t>
+      </w:r>
+    </w:p>
+    <w:p>
+      <w:pPr>
+        <w:pStyle w:val="PargrafodaLista"/>
+        <w:ind w:left="1092"/>
+      </w:pPr>
+      <w:r>
+        <w:t>- O usuário poderá também interromper a busca no momento em que desejar, obtendo o relatório extraído até o dado momento.</w:t>
+      </w:r>
+    </w:p>
     <w:p/>
     <w:p/>
     <w:p/>
@@ -577,6 +670,7 @@
           <w:sz w:val="24"/>
           <w:szCs w:val="24"/>
         </w:rPr>
+        <w:lastRenderedPageBreak/>
         <w:t>Requisitos Não Funcionais</w:t>
       </w:r>
     </w:p>
@@ -592,8 +686,27 @@
         <w:ind w:left="1092"/>
       </w:pPr>
       <w:r>
-        <w:t>- O tempo máximo das consultas deverá ser definido pelo usuário</w:t>
-      </w:r>
+        <w:t xml:space="preserve">- </w:t>
+      </w:r>
+      <w:r>
+        <w:t xml:space="preserve">Não existem limites por parte do software no que diz respeito à quantidade de itens buscados no </w:t>
+      </w:r>
+      <w:proofErr w:type="spellStart"/>
+      <w:r>
+        <w:t>BuscaPé</w:t>
+      </w:r>
+      <w:proofErr w:type="spellEnd"/>
+      <w:r>
+        <w:t>. O limite será o</w:t>
+      </w:r>
+      <w:r>
+        <w:t xml:space="preserve"> número de resultados oferecidos pelo buscador </w:t>
+      </w:r>
+      <w:proofErr w:type="spellStart"/>
+      <w:r>
+        <w:t>BuscaPé</w:t>
+      </w:r>
+      <w:proofErr w:type="spellEnd"/>
       <w:r>
         <w:t>.</w:t>
       </w:r>
@@ -604,10 +717,10 @@
         <w:ind w:left="1092"/>
       </w:pPr>
       <w:r>
-        <w:t xml:space="preserve">- </w:t>
-      </w:r>
-      <w:r>
-        <w:t>O sistema deverá alimentar um arquivo de LOG a cada execução</w:t>
+        <w:t xml:space="preserve">- O sistema </w:t>
+      </w:r>
+      <w:r>
+        <w:t>poderá apresentar lentidão caso a conexão de internet do usuário apresente problemas ou instabilidade.</w:t>
       </w:r>
     </w:p>
     <w:p>
@@ -643,7 +756,7 @@
 </file>
 
 <file path=word/numbering.xml><?xml version="1.0" encoding="utf-8"?>
-<w:numbering xmlns:wpc="http://schemas.microsoft.com/office/word/2010/wordprocessingCanvas" xmlns:cx="http://schemas.microsoft.com/office/drawing/2014/chartex" xmlns:cx1="http://schemas.microsoft.com/office/drawing/2015/9/8/chartex" xmlns:cx2="http://schemas.microsoft.com/office/drawing/2015/10/21/chartex" xmlns:cx3="http://schemas.microsoft.com/office/drawing/2016/5/9/chartex" xmlns:cx4="http://schemas.microsoft.com/office/drawing/2016/5/10/chartex" xmlns:cx5="http://schemas.microsoft.com/office/drawing/2016/5/11/chartex" xmlns:cx6="http://schemas.microsoft.com/office/drawing/2016/5/12/chartex" xmlns:cx7="http://schemas.microsoft.com/office/drawing/2016/5/13/chartex" xmlns:cx8="http://schemas.microsoft.com/office/drawing/2016/5/14/chartex" xmlns:mc="http://schemas.openxmlformats.org/markup-compatibility/2006" xmlns:aink="http://schemas.microsoft.com/office/drawing/2016/ink" xmlns:am3d="http://schemas.microsoft.com/office/drawing/2017/model3d" xmlns:o="urn:schemas-microsoft-com:office:office" xmlns:r="http://schemas.openxmlformats.org/officeDocument/2006/relationships" xmlns:m="http://schemas.openxmlformats.org/officeDocument/2006/math" xmlns:v="urn:schemas-microsoft-com:vml" xmlns:wp14="http://schemas.microsoft.com/office/word/2010/wordprocessingDrawing" xmlns:wp="http://schemas.openxmlformats.org/drawingml/2006/wordprocessingDrawing" xmlns:w10="urn:schemas-microsoft-com:office:word" xmlns:w="http://schemas.openxmlformats.org/wordprocessingml/2006/main" xmlns:w14="http://schemas.microsoft.com/office/word/2010/wordml" xmlns:w15="http://schemas.microsoft.com/office/word/2012/wordml" xmlns:w16cid="http://schemas.microsoft.com/office/word/2016/wordml/cid" xmlns:w16se="http://schemas.microsoft.com/office/word/2015/wordml/symex" xmlns:wpg="http://schemas.microsoft.com/office/word/2010/wordprocessingGroup" xmlns:wpi="http://schemas.microsoft.com/office/word/2010/wordprocessingInk" xmlns:wne="http://schemas.microsoft.com/office/word/2006/wordml" xmlns:wps="http://schemas.microsoft.com/office/word/2010/wordprocessingShape" mc:Ignorable="w14 w15 w16se w16cid wp14">
+<w:numbering xmlns:wpc="http://schemas.microsoft.com/office/word/2010/wordprocessingCanvas" xmlns:cx="http://schemas.microsoft.com/office/drawing/2014/chartex" xmlns:cx1="http://schemas.microsoft.com/office/drawing/2015/9/8/chartex" xmlns:cx2="http://schemas.microsoft.com/office/drawing/2015/10/21/chartex" xmlns:cx3="http://schemas.microsoft.com/office/drawing/2016/5/9/chartex" xmlns:cx4="http://schemas.microsoft.com/office/drawing/2016/5/10/chartex" xmlns:cx5="http://schemas.microsoft.com/office/drawing/2016/5/11/chartex" xmlns:cx6="http://schemas.microsoft.com/office/drawing/2016/5/12/chartex" xmlns:cx7="http://schemas.microsoft.com/office/drawing/2016/5/13/chartex" xmlns:cx8="http://schemas.microsoft.com/office/drawing/2016/5/14/chartex" xmlns:mc="http://schemas.openxmlformats.org/markup-compatibility/2006" xmlns:aink="http://schemas.microsoft.com/office/drawing/2016/ink" xmlns:am3d="http://schemas.microsoft.com/office/drawing/2017/model3d" xmlns:o="urn:schemas-microsoft-com:office:office" xmlns:r="http://schemas.openxmlformats.org/officeDocument/2006/relationships" xmlns:m="http://schemas.openxmlformats.org/officeDocument/2006/math" xmlns:v="urn:schemas-microsoft-com:vml" xmlns:wp14="http://schemas.microsoft.com/office/word/2010/wordprocessingDrawing" xmlns:wp="http://schemas.openxmlformats.org/drawingml/2006/wordprocessingDrawing" xmlns:w10="urn:schemas-microsoft-com:office:word" xmlns:w="http://schemas.openxmlformats.org/wordprocessingml/2006/main" xmlns:w14="http://schemas.microsoft.com/office/word/2010/wordml" xmlns:w15="http://schemas.microsoft.com/office/word/2012/wordml" xmlns:w16cex="http://schemas.microsoft.com/office/word/2018/wordml/cex" xmlns:w16cid="http://schemas.microsoft.com/office/word/2016/wordml/cid" xmlns:w16="http://schemas.microsoft.com/office/word/2018/wordml" xmlns:w16se="http://schemas.microsoft.com/office/word/2015/wordml/symex" xmlns:wpg="http://schemas.microsoft.com/office/word/2010/wordprocessingGroup" xmlns:wpi="http://schemas.microsoft.com/office/word/2010/wordprocessingInk" xmlns:wne="http://schemas.microsoft.com/office/word/2006/wordml" xmlns:wps="http://schemas.microsoft.com/office/word/2010/wordprocessingShape" mc:Ignorable="w14 w15 w16se w16cid w16 w16cex wp14">
   <w:abstractNum w:abstractNumId="0" w15:restartNumberingAfterBreak="0">
     <w:nsid w:val="14F240EA"/>
     <w:multiLevelType w:val="multilevel"/>
@@ -765,14 +878,106 @@
       </w:rPr>
     </w:lvl>
   </w:abstractNum>
+  <w:abstractNum w:abstractNumId="1" w15:restartNumberingAfterBreak="0">
+    <w:nsid w:val="18D54A05"/>
+    <w:multiLevelType w:val="hybridMultilevel"/>
+    <w:tmpl w:val="86D8909A"/>
+    <w:lvl w:ilvl="0" w:tplc="346C8A50">
+      <w:start w:val="1"/>
+      <w:numFmt w:val="decimal"/>
+      <w:lvlText w:val="%1."/>
+      <w:lvlJc w:val="left"/>
+      <w:pPr>
+        <w:ind w:left="1452" w:hanging="360"/>
+      </w:pPr>
+      <w:rPr>
+        <w:rFonts w:hint="default"/>
+      </w:rPr>
+    </w:lvl>
+    <w:lvl w:ilvl="1" w:tplc="04160019" w:tentative="1">
+      <w:start w:val="1"/>
+      <w:numFmt w:val="lowerLetter"/>
+      <w:lvlText w:val="%2."/>
+      <w:lvlJc w:val="left"/>
+      <w:pPr>
+        <w:ind w:left="2172" w:hanging="360"/>
+      </w:pPr>
+    </w:lvl>
+    <w:lvl w:ilvl="2" w:tplc="0416001B" w:tentative="1">
+      <w:start w:val="1"/>
+      <w:numFmt w:val="lowerRoman"/>
+      <w:lvlText w:val="%3."/>
+      <w:lvlJc w:val="right"/>
+      <w:pPr>
+        <w:ind w:left="2892" w:hanging="180"/>
+      </w:pPr>
+    </w:lvl>
+    <w:lvl w:ilvl="3" w:tplc="0416000F" w:tentative="1">
+      <w:start w:val="1"/>
+      <w:numFmt w:val="decimal"/>
+      <w:lvlText w:val="%4."/>
+      <w:lvlJc w:val="left"/>
+      <w:pPr>
+        <w:ind w:left="3612" w:hanging="360"/>
+      </w:pPr>
+    </w:lvl>
+    <w:lvl w:ilvl="4" w:tplc="04160019" w:tentative="1">
+      <w:start w:val="1"/>
+      <w:numFmt w:val="lowerLetter"/>
+      <w:lvlText w:val="%5."/>
+      <w:lvlJc w:val="left"/>
+      <w:pPr>
+        <w:ind w:left="4332" w:hanging="360"/>
+      </w:pPr>
+    </w:lvl>
+    <w:lvl w:ilvl="5" w:tplc="0416001B" w:tentative="1">
+      <w:start w:val="1"/>
+      <w:numFmt w:val="lowerRoman"/>
+      <w:lvlText w:val="%6."/>
+      <w:lvlJc w:val="right"/>
+      <w:pPr>
+        <w:ind w:left="5052" w:hanging="180"/>
+      </w:pPr>
+    </w:lvl>
+    <w:lvl w:ilvl="6" w:tplc="0416000F" w:tentative="1">
+      <w:start w:val="1"/>
+      <w:numFmt w:val="decimal"/>
+      <w:lvlText w:val="%7."/>
+      <w:lvlJc w:val="left"/>
+      <w:pPr>
+        <w:ind w:left="5772" w:hanging="360"/>
+      </w:pPr>
+    </w:lvl>
+    <w:lvl w:ilvl="7" w:tplc="04160019" w:tentative="1">
+      <w:start w:val="1"/>
+      <w:numFmt w:val="lowerLetter"/>
+      <w:lvlText w:val="%8."/>
+      <w:lvlJc w:val="left"/>
+      <w:pPr>
+        <w:ind w:left="6492" w:hanging="360"/>
+      </w:pPr>
+    </w:lvl>
+    <w:lvl w:ilvl="8" w:tplc="0416001B" w:tentative="1">
+      <w:start w:val="1"/>
+      <w:numFmt w:val="lowerRoman"/>
+      <w:lvlText w:val="%9."/>
+      <w:lvlJc w:val="right"/>
+      <w:pPr>
+        <w:ind w:left="7212" w:hanging="180"/>
+      </w:pPr>
+    </w:lvl>
+  </w:abstractNum>
   <w:num w:numId="1">
     <w:abstractNumId w:val="0"/>
+  </w:num>
+  <w:num w:numId="2">
+    <w:abstractNumId w:val="1"/>
   </w:num>
 </w:numbering>
 </file>
 
 <file path=word/styles.xml><?xml version="1.0" encoding="utf-8"?>
-<w:styles xmlns:mc="http://schemas.openxmlformats.org/markup-compatibility/2006" xmlns:r="http://schemas.openxmlformats.org/officeDocument/2006/relationships" xmlns:w="http://schemas.openxmlformats.org/wordprocessingml/2006/main" xmlns:w14="http://schemas.microsoft.com/office/word/2010/wordml" xmlns:w15="http://schemas.microsoft.com/office/word/2012/wordml" xmlns:w16cid="http://schemas.microsoft.com/office/word/2016/wordml/cid" xmlns:w16se="http://schemas.microsoft.com/office/word/2015/wordml/symex" mc:Ignorable="w14 w15 w16se w16cid">
+<w:styles xmlns:mc="http://schemas.openxmlformats.org/markup-compatibility/2006" xmlns:r="http://schemas.openxmlformats.org/officeDocument/2006/relationships" xmlns:w="http://schemas.openxmlformats.org/wordprocessingml/2006/main" xmlns:w14="http://schemas.microsoft.com/office/word/2010/wordml" xmlns:w15="http://schemas.microsoft.com/office/word/2012/wordml" xmlns:w16cex="http://schemas.microsoft.com/office/word/2018/wordml/cex" xmlns:w16cid="http://schemas.microsoft.com/office/word/2016/wordml/cid" xmlns:w16="http://schemas.microsoft.com/office/word/2018/wordml" xmlns:w16se="http://schemas.microsoft.com/office/word/2015/wordml/symex" mc:Ignorable="w14 w15 w16se w16cid w16 w16cex">
   <w:docDefaults>
     <w:rPrDefault>
       <w:rPr>

</xml_diff>